<commit_message>
fix scraper, aggiunte features
</commit_message>
<xml_diff>
--- a/docs/report.docx
+++ b/docs/report.docx
@@ -216,7 +216,7 @@
       <w:pPr>
         <w:pStyle w:val="Paragrafoelenco"/>
         <w:rPr>
-          <w:rFonts w:ascii="Cascadia Code Light" w:eastAsiaTheme="majorEastAsia" w:hAnsi="Cascadia Code Light" w:cstheme="majorBidi"/>
+          <w:rFonts w:eastAsiaTheme="majorEastAsia" w:cs="Segoe UI"/>
           <w:spacing w:val="6"/>
           <w:sz w:val="30"/>
           <w:szCs w:val="32"/>
@@ -226,7 +226,7 @@
         <w:r>
           <w:rPr>
             <w:rStyle w:val="Collegamentoipertestuale"/>
-            <w:rFonts w:ascii="Cascadia Code Light" w:eastAsiaTheme="majorEastAsia" w:hAnsi="Cascadia Code Light" w:cstheme="majorBidi"/>
+            <w:rFonts w:eastAsiaTheme="majorEastAsia" w:cs="Segoe UI"/>
             <w:spacing w:val="6"/>
             <w:sz w:val="30"/>
             <w:szCs w:val="32"/>
@@ -259,7 +259,7 @@
           <w:numId w:val="4"/>
         </w:numPr>
         <w:rPr>
-          <w:rFonts w:ascii="Cascadia Code Light" w:eastAsiaTheme="majorEastAsia" w:hAnsi="Cascadia Code Light" w:cstheme="majorBidi"/>
+          <w:rFonts w:eastAsiaTheme="majorEastAsia" w:cs="Segoe UI"/>
           <w:spacing w:val="6"/>
           <w:sz w:val="30"/>
           <w:szCs w:val="32"/>
@@ -269,7 +269,7 @@
         <w:r>
           <w:rPr>
             <w:rStyle w:val="Collegamentoipertestuale"/>
-            <w:rFonts w:ascii="Cascadia Code Light" w:eastAsiaTheme="majorEastAsia" w:hAnsi="Cascadia Code Light" w:cstheme="majorBidi"/>
+            <w:rFonts w:eastAsiaTheme="majorEastAsia" w:cs="Segoe UI"/>
             <w:spacing w:val="6"/>
             <w:sz w:val="30"/>
             <w:szCs w:val="32"/>
@@ -1630,7 +1630,12 @@
     </w:p>
     <w:p>
       <w:r>
-        <w:t>Per avere un’idea, basta fare un primo confronto tra due Homepage: la prima immagine mostra una pagina ben organizzata, facilmente navigabile da chiunque; la seconda</w:t>
+        <w:t>Per avere un’idea, basta fare un primo</w:t>
+      </w:r>
+      <w:bookmarkStart w:id="15" w:name="_GoBack"/>
+      <w:bookmarkEnd w:id="15"/>
+      <w:r>
+        <w:t xml:space="preserve"> confronto tra due Homepage: la prima immagine mostra una pagina ben organizzata, facilmente navigabile da chiunque; la seconda</w:t>
       </w:r>
       <w:r>
         <w:t xml:space="preserve">, </w:t>
@@ -1656,16 +1661,16 @@
       <w:pPr>
         <w:pStyle w:val="Titolo2"/>
       </w:pPr>
-      <w:bookmarkStart w:id="15" w:name="_Toc147679474"/>
-      <w:bookmarkStart w:id="16" w:name="_Toc147701084"/>
+      <w:bookmarkStart w:id="16" w:name="_Toc147679474"/>
+      <w:bookmarkStart w:id="17" w:name="_Toc147701084"/>
       <w:r>
         <w:t>Metriche già esistenti e</w:t>
       </w:r>
       <w:r>
         <w:t xml:space="preserve"> ingegnerizzazione di una nuova</w:t>
       </w:r>
-      <w:bookmarkEnd w:id="15"/>
       <w:bookmarkEnd w:id="16"/>
+      <w:bookmarkEnd w:id="17"/>
     </w:p>
     <w:p>
       <w:r>
@@ -2226,9 +2231,9 @@
           <w:rStyle w:val="Titolo1Carattere"/>
         </w:rPr>
       </w:pPr>
-      <w:bookmarkStart w:id="17" w:name="_Toc147679475"/>
-      <w:bookmarkStart w:id="18" w:name="_Toc147679541"/>
-      <w:bookmarkStart w:id="19" w:name="_Toc147701085"/>
+      <w:bookmarkStart w:id="18" w:name="_Toc147679475"/>
+      <w:bookmarkStart w:id="19" w:name="_Toc147679541"/>
+      <w:bookmarkStart w:id="20" w:name="_Toc147701085"/>
       <w:r>
         <w:rPr>
           <w:rStyle w:val="Titolo1Carattere"/>
@@ -2236,9 +2241,9 @@
         <w:lastRenderedPageBreak/>
         <w:t>Elenco argomenti di interesse</w:t>
       </w:r>
-      <w:bookmarkEnd w:id="17"/>
       <w:bookmarkEnd w:id="18"/>
       <w:bookmarkEnd w:id="19"/>
+      <w:bookmarkEnd w:id="20"/>
     </w:p>
     <w:p>
       <w:pPr>
@@ -2305,16 +2310,16 @@
       <w:pPr>
         <w:pStyle w:val="Titolo1"/>
       </w:pPr>
-      <w:bookmarkStart w:id="20" w:name="_Toc147679476"/>
-      <w:bookmarkStart w:id="21" w:name="_Toc147679542"/>
-      <w:bookmarkStart w:id="22" w:name="_Toc147701086"/>
+      <w:bookmarkStart w:id="21" w:name="_Toc147679476"/>
+      <w:bookmarkStart w:id="22" w:name="_Toc147679542"/>
+      <w:bookmarkStart w:id="23" w:name="_Toc147701086"/>
       <w:r>
         <w:lastRenderedPageBreak/>
         <w:t>Rappresentazione grafo e ricerca soluzioni</w:t>
       </w:r>
-      <w:bookmarkEnd w:id="20"/>
       <w:bookmarkEnd w:id="21"/>
       <w:bookmarkEnd w:id="22"/>
+      <w:bookmarkEnd w:id="23"/>
     </w:p>
     <w:p>
       <w:pPr>
@@ -2401,7 +2406,7 @@
       <w:pPr>
         <w:pStyle w:val="Titolo2"/>
       </w:pPr>
-      <w:bookmarkStart w:id="23" w:name="_Toc147701087"/>
+      <w:bookmarkStart w:id="24" w:name="_Toc147701087"/>
       <w:r>
         <w:t xml:space="preserve">Modello </w:t>
       </w:r>
@@ -2409,7 +2414,7 @@
       <w:r>
         <w:t>NaiveDOM</w:t>
       </w:r>
-      <w:bookmarkEnd w:id="23"/>
+      <w:bookmarkEnd w:id="24"/>
       <w:proofErr w:type="spellEnd"/>
     </w:p>
     <w:p>
@@ -3116,14 +3121,27 @@
       <w:r>
         <w:t xml:space="preserve">Figura </w:t>
       </w:r>
-      <w:fldSimple w:instr=" SEQ Figura \* ARABIC ">
-        <w:r>
-          <w:rPr>
-            <w:noProof/>
-          </w:rPr>
-          <w:t>1</w:t>
-        </w:r>
-      </w:fldSimple>
+      <w:r>
+        <w:fldChar w:fldCharType="begin"/>
+      </w:r>
+      <w:r>
+        <w:instrText xml:space="preserve"> SEQ Figura \* ARABIC </w:instrText>
+      </w:r>
+      <w:r>
+        <w:fldChar w:fldCharType="separate"/>
+      </w:r>
+      <w:r>
+        <w:rPr>
+          <w:noProof/>
+        </w:rPr>
+        <w:t>1</w:t>
+      </w:r>
+      <w:r>
+        <w:rPr>
+          <w:noProof/>
+        </w:rPr>
+        <w:fldChar w:fldCharType="end"/>
+      </w:r>
       <w:r>
         <w:t>.</w:t>
       </w:r>
@@ -3203,12 +3221,7 @@
     </w:p>
     <w:p>
       <w:r>
-        <w:t>Grafico fu</w:t>
-      </w:r>
-      <w:bookmarkStart w:id="24" w:name="_GoBack"/>
-      <w:bookmarkEnd w:id="24"/>
-      <w:r>
-        <w:t>nzione</w:t>
+        <w:t>Grafico funzione</w:t>
       </w:r>
     </w:p>
     <w:p>
@@ -4641,7 +4654,7 @@
                               <w:sz w:val="30"/>
                               <w:szCs w:val="30"/>
                             </w:rPr>
-                            <w:t>8</w:t>
+                            <w:t>10</w:t>
                           </w:r>
                           <w:r>
                             <w:rPr>
@@ -4722,7 +4735,7 @@
                         <w:sz w:val="30"/>
                         <w:szCs w:val="30"/>
                       </w:rPr>
-                      <w:t>8</w:t>
+                      <w:t>10</w:t>
                     </w:r>
                     <w:r>
                       <w:rPr>
@@ -4858,7 +4871,7 @@
                               <w:rFonts w:ascii="DIN Next W1G Light" w:hAnsi="DIN Next W1G Light"/>
                               <w:noProof/>
                             </w:rPr>
-                            <w:instrText>Rappresentazione grafo e ricerca soluzioni</w:instrText>
+                            <w:instrText>Conclusioni</w:instrText>
                           </w:r>
                           <w:r>
                             <w:rPr>
@@ -4895,7 +4908,7 @@
                               <w:rFonts w:ascii="DIN Next W1G Light" w:hAnsi="DIN Next W1G Light"/>
                               <w:noProof/>
                             </w:rPr>
-                            <w:instrText>Rappresentazione grafo e ricerca soluzioni</w:instrText>
+                            <w:instrText>Conclusioni</w:instrText>
                           </w:r>
                           <w:r>
                             <w:rPr>
@@ -4920,7 +4933,7 @@
                               <w:rFonts w:ascii="DIN Next W1G Light" w:hAnsi="DIN Next W1G Light"/>
                               <w:noProof/>
                             </w:rPr>
-                            <w:t>Rappresentazione grafo e ricerca soluzioni</w:t>
+                            <w:t>Conclusioni</w:t>
                           </w:r>
                           <w:r>
                             <w:rPr>
@@ -4998,7 +5011,7 @@
                         <w:rFonts w:ascii="DIN Next W1G Light" w:hAnsi="DIN Next W1G Light"/>
                         <w:noProof/>
                       </w:rPr>
-                      <w:instrText>Rappresentazione grafo e ricerca soluzioni</w:instrText>
+                      <w:instrText>Conclusioni</w:instrText>
                     </w:r>
                     <w:r>
                       <w:rPr>
@@ -5035,7 +5048,7 @@
                         <w:rFonts w:ascii="DIN Next W1G Light" w:hAnsi="DIN Next W1G Light"/>
                         <w:noProof/>
                       </w:rPr>
-                      <w:instrText>Rappresentazione grafo e ricerca soluzioni</w:instrText>
+                      <w:instrText>Conclusioni</w:instrText>
                     </w:r>
                     <w:r>
                       <w:rPr>
@@ -5060,7 +5073,7 @@
                         <w:rFonts w:ascii="DIN Next W1G Light" w:hAnsi="DIN Next W1G Light"/>
                         <w:noProof/>
                       </w:rPr>
-                      <w:t>Rappresentazione grafo e ricerca soluzioni</w:t>
+                      <w:t>Conclusioni</w:t>
                     </w:r>
                     <w:r>
                       <w:rPr>
@@ -5168,7 +5181,7 @@
                               <w:sz w:val="30"/>
                               <w:szCs w:val="30"/>
                             </w:rPr>
-                            <w:t>7</w:t>
+                            <w:t>9</w:t>
                           </w:r>
                           <w:r>
                             <w:rPr>
@@ -5244,7 +5257,7 @@
                         <w:sz w:val="30"/>
                         <w:szCs w:val="30"/>
                       </w:rPr>
-                      <w:t>7</w:t>
+                      <w:t>9</w:t>
                     </w:r>
                     <w:r>
                       <w:rPr>
@@ -5291,7 +5304,7 @@
         <v:path o:extrusionok="f" gradientshapeok="t" o:connecttype="rect"/>
         <o:lock v:ext="edit" aspectratio="t"/>
       </v:shapetype>
-      <v:shape id="_x0000_i1038" type="#_x0000_t75" style="width:11.25pt;height:11.25pt" o:bullet="t">
+      <v:shape id="_x0000_i1029" type="#_x0000_t75" style="width:11.25pt;height:11.25pt" o:bullet="t">
         <v:imagedata r:id="rId1" o:title="msoF492"/>
       </v:shape>
     </w:pict>
@@ -7596,7 +7609,7 @@
 </file>
 
 <file path=customXml/itemProps1.xml><?xml version="1.0" encoding="utf-8"?>
-<ds:datastoreItem xmlns:ds="http://schemas.openxmlformats.org/officeDocument/2006/customXml" ds:itemID="{E5F8BC9A-CC10-4FDF-904C-C61C14C75DD8}">
+<ds:datastoreItem xmlns:ds="http://schemas.openxmlformats.org/officeDocument/2006/customXml" ds:itemID="{EAF215AA-AB23-49EE-9A74-31B2EFB30D21}">
   <ds:schemaRefs>
     <ds:schemaRef ds:uri="http://schemas.openxmlformats.org/officeDocument/2006/bibliography"/>
   </ds:schemaRefs>

</xml_diff>